<commit_message>
hard-software gebruik beschreven/sequentie diagram login aangepast
</commit_message>
<xml_diff>
--- a/Documentatie/2. Elaboration Phase/Overzicht hard-software/Overzicht ontwikkelomgeving.docx
+++ b/Documentatie/2. Elaboration Phase/Overzicht hard-software/Overzicht ontwikkelomgeving.docx
@@ -4,7 +4,7 @@
   <w:body>
     <w:p>
       <w:pPr>
-        <w:pStyle w:val="Kop1"/>
+        <w:pStyle w:val="Heading1"/>
       </w:pPr>
       <w:r>
         <w:t>Inleiding</w:t>
@@ -21,7 +21,7 @@
     </w:p>
     <w:p>
       <w:pPr>
-        <w:pStyle w:val="Kop1"/>
+        <w:pStyle w:val="Heading1"/>
       </w:pPr>
       <w:r>
         <w:t>Kim</w:t>
@@ -29,7 +29,7 @@
     </w:p>
     <w:p>
       <w:pPr>
-        <w:pStyle w:val="Kop2"/>
+        <w:pStyle w:val="Heading2"/>
       </w:pPr>
       <w:r>
         <w:t>Software</w:t>
@@ -37,7 +37,7 @@
     </w:p>
     <w:tbl>
       <w:tblPr>
-        <w:tblStyle w:val="Tabelraster"/>
+        <w:tblStyle w:val="TableGrid"/>
         <w:tblW w:w="0" w:type="auto"/>
         <w:tblLook w:val="04A0" w:firstRow="1" w:lastRow="0" w:firstColumn="1" w:lastColumn="0" w:noHBand="0" w:noVBand="1"/>
       </w:tblPr>
@@ -120,9 +120,11 @@
             <w:tcW w:w="3020" w:type="dxa"/>
           </w:tcPr>
           <w:p>
+            <w:proofErr w:type="spellStart"/>
             <w:r>
               <w:t>Github</w:t>
             </w:r>
+            <w:proofErr w:type="spellEnd"/>
           </w:p>
         </w:tc>
         <w:tc>
@@ -177,7 +179,7 @@
           </w:tcPr>
           <w:p>
             <w:r>
-              <w:t>Sublime text</w:t>
+              <w:t>Sublime tekst</w:t>
             </w:r>
           </w:p>
         </w:tc>
@@ -204,8 +206,13 @@
             <w:tcW w:w="3020" w:type="dxa"/>
           </w:tcPr>
           <w:p>
-            <w:r>
-              <w:t>MySQL Database</w:t>
+            <w:proofErr w:type="spellStart"/>
+            <w:r>
+              <w:t>MySQL</w:t>
+            </w:r>
+            <w:proofErr w:type="spellEnd"/>
+            <w:r>
+              <w:t xml:space="preserve"> Database</w:t>
             </w:r>
           </w:p>
         </w:tc>
@@ -226,12 +233,140 @@
           <w:p/>
         </w:tc>
       </w:tr>
+      <w:tr>
+        <w:tc>
+          <w:tcPr>
+            <w:tcW w:w="3020" w:type="dxa"/>
+          </w:tcPr>
+          <w:p>
+            <w:proofErr w:type="spellStart"/>
+            <w:r>
+              <w:t>MySQL</w:t>
+            </w:r>
+            <w:proofErr w:type="spellEnd"/>
+            <w:r>
+              <w:t xml:space="preserve"> Workbench</w:t>
+            </w:r>
+          </w:p>
+        </w:tc>
+        <w:tc>
+          <w:tcPr>
+            <w:tcW w:w="3021" w:type="dxa"/>
+          </w:tcPr>
+          <w:p>
+            <w:r>
+              <w:t>6.3</w:t>
+            </w:r>
+          </w:p>
+        </w:tc>
+        <w:tc>
+          <w:tcPr>
+            <w:tcW w:w="3021" w:type="dxa"/>
+          </w:tcPr>
+          <w:p/>
+        </w:tc>
+      </w:tr>
+      <w:tr>
+        <w:tc>
+          <w:tcPr>
+            <w:tcW w:w="3020" w:type="dxa"/>
+          </w:tcPr>
+          <w:p>
+            <w:r>
+              <w:t xml:space="preserve">PHP </w:t>
+            </w:r>
+            <w:proofErr w:type="spellStart"/>
+            <w:r>
+              <w:t>MyAdmin</w:t>
+            </w:r>
+            <w:proofErr w:type="spellEnd"/>
+          </w:p>
+        </w:tc>
+        <w:tc>
+          <w:tcPr>
+            <w:tcW w:w="3021" w:type="dxa"/>
+          </w:tcPr>
+          <w:p>
+            <w:r>
+              <w:t>4.5.0.2</w:t>
+            </w:r>
+          </w:p>
+        </w:tc>
+        <w:tc>
+          <w:tcPr>
+            <w:tcW w:w="3021" w:type="dxa"/>
+          </w:tcPr>
+          <w:p/>
+        </w:tc>
+      </w:tr>
+      <w:tr>
+        <w:tc>
+          <w:tcPr>
+            <w:tcW w:w="3020" w:type="dxa"/>
+          </w:tcPr>
+          <w:p>
+            <w:proofErr w:type="spellStart"/>
+            <w:r>
+              <w:t>wamp</w:t>
+            </w:r>
+            <w:proofErr w:type="spellEnd"/>
+          </w:p>
+        </w:tc>
+        <w:tc>
+          <w:tcPr>
+            <w:tcW w:w="3021" w:type="dxa"/>
+          </w:tcPr>
+          <w:p>
+            <w:r>
+              <w:t>2.5</w:t>
+            </w:r>
+          </w:p>
+        </w:tc>
+        <w:tc>
+          <w:tcPr>
+            <w:tcW w:w="3021" w:type="dxa"/>
+          </w:tcPr>
+          <w:p/>
+        </w:tc>
+      </w:tr>
+      <w:tr>
+        <w:tc>
+          <w:tcPr>
+            <w:tcW w:w="3020" w:type="dxa"/>
+          </w:tcPr>
+          <w:p>
+            <w:proofErr w:type="spellStart"/>
+            <w:r>
+              <w:t>FileZilla</w:t>
+            </w:r>
+            <w:proofErr w:type="spellEnd"/>
+          </w:p>
+        </w:tc>
+        <w:tc>
+          <w:tcPr>
+            <w:tcW w:w="3021" w:type="dxa"/>
+          </w:tcPr>
+          <w:p>
+            <w:r>
+              <w:t>3.14.0</w:t>
+            </w:r>
+          </w:p>
+        </w:tc>
+        <w:tc>
+          <w:tcPr>
+            <w:tcW w:w="3021" w:type="dxa"/>
+          </w:tcPr>
+          <w:p/>
+        </w:tc>
+      </w:tr>
     </w:tbl>
-    <w:p/>
-    <w:p/>
+    <w:p>
+      <w:bookmarkStart w:id="0" w:name="_GoBack"/>
+      <w:bookmarkEnd w:id="0"/>
+    </w:p>
     <w:p>
       <w:pPr>
-        <w:pStyle w:val="Kop2"/>
+        <w:pStyle w:val="Heading2"/>
       </w:pPr>
       <w:r>
         <w:t>Hardware</w:t>
@@ -239,7 +374,7 @@
     </w:p>
     <w:tbl>
       <w:tblPr>
-        <w:tblStyle w:val="Tabelraster"/>
+        <w:tblStyle w:val="TableGrid"/>
         <w:tblW w:w="0" w:type="auto"/>
         <w:tblLook w:val="04A0" w:firstRow="1" w:lastRow="0" w:firstColumn="1" w:lastColumn="0" w:noHBand="0" w:noVBand="1"/>
       </w:tblPr>
@@ -253,27 +388,40 @@
           <w:tcPr>
             <w:tcW w:w="3020" w:type="dxa"/>
           </w:tcPr>
-          <w:p/>
-        </w:tc>
-        <w:tc>
-          <w:tcPr>
-            <w:tcW w:w="3021" w:type="dxa"/>
-          </w:tcPr>
-          <w:p/>
-        </w:tc>
-        <w:tc>
-          <w:tcPr>
-            <w:tcW w:w="3021" w:type="dxa"/>
-          </w:tcPr>
-          <w:p/>
-        </w:tc>
-      </w:tr>
-      <w:tr>
-        <w:tc>
-          <w:tcPr>
-            <w:tcW w:w="3020" w:type="dxa"/>
-          </w:tcPr>
-          <w:p/>
+          <w:p>
+            <w:r>
+              <w:t xml:space="preserve">Laptop </w:t>
+            </w:r>
+          </w:p>
+        </w:tc>
+        <w:tc>
+          <w:tcPr>
+            <w:tcW w:w="3021" w:type="dxa"/>
+          </w:tcPr>
+          <w:p/>
+        </w:tc>
+        <w:tc>
+          <w:tcPr>
+            <w:tcW w:w="3021" w:type="dxa"/>
+          </w:tcPr>
+          <w:p/>
+        </w:tc>
+      </w:tr>
+      <w:tr>
+        <w:tc>
+          <w:tcPr>
+            <w:tcW w:w="3020" w:type="dxa"/>
+          </w:tcPr>
+          <w:p>
+            <w:proofErr w:type="spellStart"/>
+            <w:r>
+              <w:t>Usb</w:t>
+            </w:r>
+            <w:proofErr w:type="spellEnd"/>
+            <w:r>
+              <w:t>-stick/ harde schijf</w:t>
+            </w:r>
+          </w:p>
         </w:tc>
         <w:tc>
           <w:tcPr>
@@ -349,19 +497,35 @@
         </w:tc>
       </w:tr>
     </w:tbl>
+    <w:p>
+      <w:r>
+        <w:br/>
+      </w:r>
+    </w:p>
+    <w:p/>
+    <w:p/>
+    <w:p/>
+    <w:p/>
+    <w:p/>
+    <w:p/>
+    <w:p/>
+    <w:p/>
+    <w:p/>
+    <w:p/>
     <w:p/>
     <w:p/>
     <w:p>
       <w:pPr>
-        <w:pStyle w:val="Kop1"/>
+        <w:pStyle w:val="Heading1"/>
       </w:pPr>
       <w:r>
+        <w:lastRenderedPageBreak/>
         <w:t>Damian</w:t>
       </w:r>
     </w:p>
     <w:p>
       <w:pPr>
-        <w:pStyle w:val="Kop2"/>
+        <w:pStyle w:val="Heading2"/>
       </w:pPr>
       <w:r>
         <w:t>Software</w:t>
@@ -369,7 +533,7 @@
     </w:p>
     <w:tbl>
       <w:tblPr>
-        <w:tblStyle w:val="Tabelraster"/>
+        <w:tblStyle w:val="TableGrid"/>
         <w:tblW w:w="0" w:type="auto"/>
         <w:tblLook w:val="04A0" w:firstRow="1" w:lastRow="0" w:firstColumn="1" w:lastColumn="0" w:noHBand="0" w:noVBand="1"/>
       </w:tblPr>
@@ -452,9 +616,11 @@
             <w:tcW w:w="3020" w:type="dxa"/>
           </w:tcPr>
           <w:p>
+            <w:proofErr w:type="spellStart"/>
             <w:r>
               <w:t>Github</w:t>
             </w:r>
+            <w:proofErr w:type="spellEnd"/>
           </w:p>
         </w:tc>
         <w:tc>
@@ -536,8 +702,13 @@
             <w:tcW w:w="3020" w:type="dxa"/>
           </w:tcPr>
           <w:p>
-            <w:r>
-              <w:t>MySQL Database</w:t>
+            <w:proofErr w:type="spellStart"/>
+            <w:r>
+              <w:t>MySQL</w:t>
+            </w:r>
+            <w:proofErr w:type="spellEnd"/>
+            <w:r>
+              <w:t xml:space="preserve"> Database</w:t>
             </w:r>
           </w:p>
         </w:tc>
@@ -558,12 +729,167 @@
           <w:p/>
         </w:tc>
       </w:tr>
+      <w:tr>
+        <w:tc>
+          <w:tcPr>
+            <w:tcW w:w="3020" w:type="dxa"/>
+          </w:tcPr>
+          <w:p>
+            <w:proofErr w:type="spellStart"/>
+            <w:r>
+              <w:t>MySQL</w:t>
+            </w:r>
+            <w:proofErr w:type="spellEnd"/>
+            <w:r>
+              <w:t xml:space="preserve"> Workbench</w:t>
+            </w:r>
+          </w:p>
+        </w:tc>
+        <w:tc>
+          <w:tcPr>
+            <w:tcW w:w="3021" w:type="dxa"/>
+          </w:tcPr>
+          <w:p>
+            <w:r>
+              <w:t>6.3</w:t>
+            </w:r>
+          </w:p>
+        </w:tc>
+        <w:tc>
+          <w:tcPr>
+            <w:tcW w:w="3021" w:type="dxa"/>
+          </w:tcPr>
+          <w:p/>
+        </w:tc>
+      </w:tr>
+      <w:tr>
+        <w:tc>
+          <w:tcPr>
+            <w:tcW w:w="3020" w:type="dxa"/>
+          </w:tcPr>
+          <w:p>
+            <w:r>
+              <w:t xml:space="preserve">PHP </w:t>
+            </w:r>
+            <w:proofErr w:type="spellStart"/>
+            <w:r>
+              <w:t>MyAdmin</w:t>
+            </w:r>
+            <w:proofErr w:type="spellEnd"/>
+          </w:p>
+        </w:tc>
+        <w:tc>
+          <w:tcPr>
+            <w:tcW w:w="3021" w:type="dxa"/>
+          </w:tcPr>
+          <w:p>
+            <w:r>
+              <w:t>4.5.0.2</w:t>
+            </w:r>
+          </w:p>
+        </w:tc>
+        <w:tc>
+          <w:tcPr>
+            <w:tcW w:w="3021" w:type="dxa"/>
+          </w:tcPr>
+          <w:p/>
+        </w:tc>
+      </w:tr>
+      <w:tr>
+        <w:tc>
+          <w:tcPr>
+            <w:tcW w:w="3020" w:type="dxa"/>
+          </w:tcPr>
+          <w:p>
+            <w:proofErr w:type="spellStart"/>
+            <w:r>
+              <w:t>Xampp</w:t>
+            </w:r>
+            <w:proofErr w:type="spellEnd"/>
+          </w:p>
+        </w:tc>
+        <w:tc>
+          <w:tcPr>
+            <w:tcW w:w="3021" w:type="dxa"/>
+          </w:tcPr>
+          <w:p>
+            <w:r>
+              <w:t>3.2.1</w:t>
+            </w:r>
+          </w:p>
+        </w:tc>
+        <w:tc>
+          <w:tcPr>
+            <w:tcW w:w="3021" w:type="dxa"/>
+          </w:tcPr>
+          <w:p/>
+        </w:tc>
+      </w:tr>
+      <w:tr>
+        <w:tc>
+          <w:tcPr>
+            <w:tcW w:w="3020" w:type="dxa"/>
+          </w:tcPr>
+          <w:p>
+            <w:proofErr w:type="spellStart"/>
+            <w:r>
+              <w:t>wamp</w:t>
+            </w:r>
+            <w:proofErr w:type="spellEnd"/>
+          </w:p>
+        </w:tc>
+        <w:tc>
+          <w:tcPr>
+            <w:tcW w:w="3021" w:type="dxa"/>
+          </w:tcPr>
+          <w:p>
+            <w:r>
+              <w:t>2.5</w:t>
+            </w:r>
+          </w:p>
+        </w:tc>
+        <w:tc>
+          <w:tcPr>
+            <w:tcW w:w="3021" w:type="dxa"/>
+          </w:tcPr>
+          <w:p/>
+        </w:tc>
+      </w:tr>
+      <w:tr>
+        <w:tc>
+          <w:tcPr>
+            <w:tcW w:w="3020" w:type="dxa"/>
+          </w:tcPr>
+          <w:p>
+            <w:proofErr w:type="spellStart"/>
+            <w:r>
+              <w:t>FileZilla</w:t>
+            </w:r>
+            <w:proofErr w:type="spellEnd"/>
+          </w:p>
+        </w:tc>
+        <w:tc>
+          <w:tcPr>
+            <w:tcW w:w="3021" w:type="dxa"/>
+          </w:tcPr>
+          <w:p>
+            <w:r>
+              <w:t>3.14.0</w:t>
+            </w:r>
+          </w:p>
+        </w:tc>
+        <w:tc>
+          <w:tcPr>
+            <w:tcW w:w="3021" w:type="dxa"/>
+          </w:tcPr>
+          <w:p/>
+        </w:tc>
+      </w:tr>
     </w:tbl>
-    <w:p/>
     <w:p/>
     <w:p>
       <w:pPr>
-        <w:pStyle w:val="Kop2"/>
+        <w:pStyle w:val="Heading2"/>
       </w:pPr>
       <w:r>
         <w:t>Hardware</w:t>
@@ -571,7 +897,7 @@
     </w:p>
     <w:tbl>
       <w:tblPr>
-        <w:tblStyle w:val="Tabelraster"/>
+        <w:tblStyle w:val="TableGrid"/>
         <w:tblW w:w="0" w:type="auto"/>
         <w:tblLook w:val="04A0" w:firstRow="1" w:lastRow="0" w:firstColumn="1" w:lastColumn="0" w:noHBand="0" w:noVBand="1"/>
       </w:tblPr>
@@ -585,27 +911,40 @@
           <w:tcPr>
             <w:tcW w:w="3020" w:type="dxa"/>
           </w:tcPr>
-          <w:p/>
-        </w:tc>
-        <w:tc>
-          <w:tcPr>
-            <w:tcW w:w="3021" w:type="dxa"/>
-          </w:tcPr>
-          <w:p/>
-        </w:tc>
-        <w:tc>
-          <w:tcPr>
-            <w:tcW w:w="3021" w:type="dxa"/>
-          </w:tcPr>
-          <w:p/>
-        </w:tc>
-      </w:tr>
-      <w:tr>
-        <w:tc>
-          <w:tcPr>
-            <w:tcW w:w="3020" w:type="dxa"/>
-          </w:tcPr>
-          <w:p/>
+          <w:p>
+            <w:r>
+              <w:t xml:space="preserve">Laptop </w:t>
+            </w:r>
+          </w:p>
+        </w:tc>
+        <w:tc>
+          <w:tcPr>
+            <w:tcW w:w="3021" w:type="dxa"/>
+          </w:tcPr>
+          <w:p/>
+        </w:tc>
+        <w:tc>
+          <w:tcPr>
+            <w:tcW w:w="3021" w:type="dxa"/>
+          </w:tcPr>
+          <w:p/>
+        </w:tc>
+      </w:tr>
+      <w:tr>
+        <w:tc>
+          <w:tcPr>
+            <w:tcW w:w="3020" w:type="dxa"/>
+          </w:tcPr>
+          <w:p>
+            <w:proofErr w:type="spellStart"/>
+            <w:r>
+              <w:t>Usb</w:t>
+            </w:r>
+            <w:proofErr w:type="spellEnd"/>
+            <w:r>
+              <w:t>-stick/ harde schijf</w:t>
+            </w:r>
+          </w:p>
         </w:tc>
         <w:tc>
           <w:tcPr>
@@ -686,7 +1025,28 @@
     <w:p/>
     <w:p>
       <w:pPr>
-        <w:pStyle w:val="Kop1"/>
+        <w:pStyle w:val="Heading1"/>
+      </w:pPr>
+      <w:r>
+        <w:br/>
+      </w:r>
+    </w:p>
+    <w:p>
+      <w:pPr>
+        <w:rPr>
+          <w:rFonts w:asciiTheme="majorHAnsi" w:eastAsiaTheme="majorEastAsia" w:hAnsiTheme="majorHAnsi" w:cstheme="majorBidi"/>
+          <w:color w:val="2E74B5" w:themeColor="accent1" w:themeShade="BF"/>
+          <w:sz w:val="32"/>
+          <w:szCs w:val="32"/>
+        </w:rPr>
+      </w:pPr>
+      <w:r>
+        <w:br w:type="page"/>
+      </w:r>
+    </w:p>
+    <w:p>
+      <w:pPr>
+        <w:pStyle w:val="Heading1"/>
       </w:pPr>
       <w:r>
         <w:lastRenderedPageBreak/>
@@ -695,7 +1055,7 @@
     </w:p>
     <w:p>
       <w:pPr>
-        <w:pStyle w:val="Kop2"/>
+        <w:pStyle w:val="Heading2"/>
       </w:pPr>
       <w:r>
         <w:t>Software</w:t>
@@ -703,7 +1063,7 @@
     </w:p>
     <w:tbl>
       <w:tblPr>
-        <w:tblStyle w:val="Tabelraster"/>
+        <w:tblStyle w:val="TableGrid"/>
         <w:tblW w:w="0" w:type="auto"/>
         <w:tblLook w:val="04A0" w:firstRow="1" w:lastRow="0" w:firstColumn="1" w:lastColumn="0" w:noHBand="0" w:noVBand="1"/>
       </w:tblPr>
@@ -786,9 +1146,11 @@
             <w:tcW w:w="3020" w:type="dxa"/>
           </w:tcPr>
           <w:p>
-            <w:r>
-              <w:t xml:space="preserve">Github </w:t>
-            </w:r>
+            <w:proofErr w:type="spellStart"/>
+            <w:r>
+              <w:t>Github</w:t>
+            </w:r>
+            <w:proofErr w:type="spellEnd"/>
           </w:p>
         </w:tc>
         <w:tc>
@@ -843,7 +1205,7 @@
           </w:tcPr>
           <w:p>
             <w:r>
-              <w:t>Sublime text</w:t>
+              <w:t>Sublime tekst</w:t>
             </w:r>
           </w:p>
         </w:tc>
@@ -870,8 +1232,13 @@
             <w:tcW w:w="3020" w:type="dxa"/>
           </w:tcPr>
           <w:p>
-            <w:r>
-              <w:t>MySQL Database</w:t>
+            <w:proofErr w:type="spellStart"/>
+            <w:r>
+              <w:t>MySQL</w:t>
+            </w:r>
+            <w:proofErr w:type="spellEnd"/>
+            <w:r>
+              <w:t xml:space="preserve"> Database</w:t>
             </w:r>
           </w:p>
         </w:tc>
@@ -883,8 +1250,168 @@
             <w:r>
               <w:t>5.6.17</w:t>
             </w:r>
-            <w:bookmarkStart w:id="0" w:name="_GoBack"/>
-            <w:bookmarkEnd w:id="0"/>
+          </w:p>
+        </w:tc>
+        <w:tc>
+          <w:tcPr>
+            <w:tcW w:w="3021" w:type="dxa"/>
+          </w:tcPr>
+          <w:p/>
+        </w:tc>
+      </w:tr>
+      <w:tr>
+        <w:tc>
+          <w:tcPr>
+            <w:tcW w:w="3020" w:type="dxa"/>
+          </w:tcPr>
+          <w:p>
+            <w:proofErr w:type="spellStart"/>
+            <w:r>
+              <w:t>MySQL</w:t>
+            </w:r>
+            <w:proofErr w:type="spellEnd"/>
+            <w:r>
+              <w:t xml:space="preserve"> Workbench</w:t>
+            </w:r>
+          </w:p>
+        </w:tc>
+        <w:tc>
+          <w:tcPr>
+            <w:tcW w:w="3021" w:type="dxa"/>
+          </w:tcPr>
+          <w:p>
+            <w:r>
+              <w:t>6.3</w:t>
+            </w:r>
+          </w:p>
+        </w:tc>
+        <w:tc>
+          <w:tcPr>
+            <w:tcW w:w="3021" w:type="dxa"/>
+          </w:tcPr>
+          <w:p/>
+        </w:tc>
+      </w:tr>
+      <w:tr>
+        <w:tc>
+          <w:tcPr>
+            <w:tcW w:w="3020" w:type="dxa"/>
+          </w:tcPr>
+          <w:p>
+            <w:r>
+              <w:t xml:space="preserve">PHP </w:t>
+            </w:r>
+            <w:proofErr w:type="spellStart"/>
+            <w:r>
+              <w:t>MyAdmin</w:t>
+            </w:r>
+            <w:proofErr w:type="spellEnd"/>
+          </w:p>
+        </w:tc>
+        <w:tc>
+          <w:tcPr>
+            <w:tcW w:w="3021" w:type="dxa"/>
+          </w:tcPr>
+          <w:p>
+            <w:r>
+              <w:t>4.5.0.2</w:t>
+            </w:r>
+          </w:p>
+        </w:tc>
+        <w:tc>
+          <w:tcPr>
+            <w:tcW w:w="3021" w:type="dxa"/>
+          </w:tcPr>
+          <w:p/>
+        </w:tc>
+      </w:tr>
+      <w:tr>
+        <w:tc>
+          <w:tcPr>
+            <w:tcW w:w="3020" w:type="dxa"/>
+          </w:tcPr>
+          <w:p>
+            <w:proofErr w:type="spellStart"/>
+            <w:r>
+              <w:t>Mamp</w:t>
+            </w:r>
+            <w:proofErr w:type="spellEnd"/>
+            <w:r>
+              <w:t xml:space="preserve"> Pro</w:t>
+            </w:r>
+          </w:p>
+        </w:tc>
+        <w:tc>
+          <w:tcPr>
+            <w:tcW w:w="3021" w:type="dxa"/>
+          </w:tcPr>
+          <w:p>
+            <w:r>
+              <w:t>3.4</w:t>
+            </w:r>
+          </w:p>
+        </w:tc>
+        <w:tc>
+          <w:tcPr>
+            <w:tcW w:w="3021" w:type="dxa"/>
+          </w:tcPr>
+          <w:p/>
+        </w:tc>
+      </w:tr>
+      <w:tr>
+        <w:tc>
+          <w:tcPr>
+            <w:tcW w:w="3020" w:type="dxa"/>
+          </w:tcPr>
+          <w:p>
+            <w:proofErr w:type="spellStart"/>
+            <w:r>
+              <w:t>FileZilla</w:t>
+            </w:r>
+            <w:proofErr w:type="spellEnd"/>
+          </w:p>
+        </w:tc>
+        <w:tc>
+          <w:tcPr>
+            <w:tcW w:w="3021" w:type="dxa"/>
+          </w:tcPr>
+          <w:p>
+            <w:r>
+              <w:t>3.14.0</w:t>
+            </w:r>
+          </w:p>
+        </w:tc>
+        <w:tc>
+          <w:tcPr>
+            <w:tcW w:w="3021" w:type="dxa"/>
+          </w:tcPr>
+          <w:p/>
+        </w:tc>
+      </w:tr>
+      <w:tr>
+        <w:tc>
+          <w:tcPr>
+            <w:tcW w:w="3020" w:type="dxa"/>
+          </w:tcPr>
+          <w:p>
+            <w:proofErr w:type="spellStart"/>
+            <w:r>
+              <w:t>Sequal</w:t>
+            </w:r>
+            <w:proofErr w:type="spellEnd"/>
+            <w:r>
+              <w:t xml:space="preserve"> Pro</w:t>
+            </w:r>
+          </w:p>
+        </w:tc>
+        <w:tc>
+          <w:tcPr>
+            <w:tcW w:w="3021" w:type="dxa"/>
+          </w:tcPr>
+          <w:p>
+            <w:r>
+              <w:t>1.0.2</w:t>
+            </w:r>
           </w:p>
         </w:tc>
         <w:tc>
@@ -895,11 +1422,10 @@
         </w:tc>
       </w:tr>
     </w:tbl>
-    <w:p/>
     <w:p/>
     <w:p>
       <w:pPr>
-        <w:pStyle w:val="Kop2"/>
+        <w:pStyle w:val="Heading2"/>
       </w:pPr>
       <w:r>
         <w:t>Hardware</w:t>
@@ -907,7 +1433,7 @@
     </w:p>
     <w:tbl>
       <w:tblPr>
-        <w:tblStyle w:val="Tabelraster"/>
+        <w:tblStyle w:val="TableGrid"/>
         <w:tblW w:w="0" w:type="auto"/>
         <w:tblLook w:val="04A0" w:firstRow="1" w:lastRow="0" w:firstColumn="1" w:lastColumn="0" w:noHBand="0" w:noVBand="1"/>
       </w:tblPr>
@@ -921,27 +1447,40 @@
           <w:tcPr>
             <w:tcW w:w="3020" w:type="dxa"/>
           </w:tcPr>
-          <w:p/>
-        </w:tc>
-        <w:tc>
-          <w:tcPr>
-            <w:tcW w:w="3021" w:type="dxa"/>
-          </w:tcPr>
-          <w:p/>
-        </w:tc>
-        <w:tc>
-          <w:tcPr>
-            <w:tcW w:w="3021" w:type="dxa"/>
-          </w:tcPr>
-          <w:p/>
-        </w:tc>
-      </w:tr>
-      <w:tr>
-        <w:tc>
-          <w:tcPr>
-            <w:tcW w:w="3020" w:type="dxa"/>
-          </w:tcPr>
-          <w:p/>
+          <w:p>
+            <w:r>
+              <w:t xml:space="preserve">Laptop </w:t>
+            </w:r>
+          </w:p>
+        </w:tc>
+        <w:tc>
+          <w:tcPr>
+            <w:tcW w:w="3021" w:type="dxa"/>
+          </w:tcPr>
+          <w:p/>
+        </w:tc>
+        <w:tc>
+          <w:tcPr>
+            <w:tcW w:w="3021" w:type="dxa"/>
+          </w:tcPr>
+          <w:p/>
+        </w:tc>
+      </w:tr>
+      <w:tr>
+        <w:tc>
+          <w:tcPr>
+            <w:tcW w:w="3020" w:type="dxa"/>
+          </w:tcPr>
+          <w:p>
+            <w:proofErr w:type="spellStart"/>
+            <w:r>
+              <w:t>Usb</w:t>
+            </w:r>
+            <w:proofErr w:type="spellEnd"/>
+            <w:r>
+              <w:t>-stick/ harde schijf</w:t>
+            </w:r>
+          </w:p>
         </w:tc>
         <w:tc>
           <w:tcPr>
@@ -1030,7 +1569,7 @@
 
 <file path=word/numbering.xml><?xml version="1.0" encoding="utf-8"?>
 <w:numbering xmlns:wpc="http://schemas.microsoft.com/office/word/2010/wordprocessingCanvas" xmlns:mc="http://schemas.openxmlformats.org/markup-compatibility/2006" xmlns:o="urn:schemas-microsoft-com:office:office" xmlns:r="http://schemas.openxmlformats.org/officeDocument/2006/relationships" xmlns:m="http://schemas.openxmlformats.org/officeDocument/2006/math" xmlns:v="urn:schemas-microsoft-com:vml" xmlns:wp14="http://schemas.microsoft.com/office/word/2010/wordprocessingDrawing" xmlns:wp="http://schemas.openxmlformats.org/drawingml/2006/wordprocessingDrawing" xmlns:w10="urn:schemas-microsoft-com:office:word" xmlns:w="http://schemas.openxmlformats.org/wordprocessingml/2006/main" xmlns:w14="http://schemas.microsoft.com/office/word/2010/wordml" xmlns:w15="http://schemas.microsoft.com/office/word/2012/wordml" xmlns:wpg="http://schemas.microsoft.com/office/word/2010/wordprocessingGroup" xmlns:wpi="http://schemas.microsoft.com/office/word/2010/wordprocessingInk" xmlns:wne="http://schemas.microsoft.com/office/word/2006/wordml" xmlns:wps="http://schemas.microsoft.com/office/word/2010/wordprocessingShape" mc:Ignorable="w14 w15 wp14">
-  <w:abstractNum w:abstractNumId="0" w15:restartNumberingAfterBreak="0">
+  <w:abstractNum w:abstractNumId="0">
     <w:nsid w:val="5DF66069"/>
     <w:multiLevelType w:val="hybridMultilevel"/>
     <w:tmpl w:val="13A29E26"/>
@@ -1538,15 +2077,15 @@
     <w:lsdException w:name="List Table 6 Colorful Accent 6" w:uiPriority="51"/>
     <w:lsdException w:name="List Table 7 Colorful Accent 6" w:uiPriority="52"/>
   </w:latentStyles>
-  <w:style w:type="paragraph" w:default="1" w:styleId="Standaard">
+  <w:style w:type="paragraph" w:default="1" w:styleId="Normal">
     <w:name w:val="Normal"/>
     <w:qFormat/>
   </w:style>
-  <w:style w:type="paragraph" w:styleId="Kop1">
+  <w:style w:type="paragraph" w:styleId="Heading1">
     <w:name w:val="heading 1"/>
-    <w:basedOn w:val="Standaard"/>
-    <w:next w:val="Standaard"/>
-    <w:link w:val="Kop1Char"/>
+    <w:basedOn w:val="Normal"/>
+    <w:next w:val="Normal"/>
+    <w:link w:val="Heading1Char"/>
     <w:uiPriority w:val="9"/>
     <w:qFormat/>
     <w:rsid w:val="004345C0"/>
@@ -1563,11 +2102,11 @@
       <w:szCs w:val="32"/>
     </w:rPr>
   </w:style>
-  <w:style w:type="paragraph" w:styleId="Kop2">
+  <w:style w:type="paragraph" w:styleId="Heading2">
     <w:name w:val="heading 2"/>
-    <w:basedOn w:val="Standaard"/>
-    <w:next w:val="Standaard"/>
-    <w:link w:val="Kop2Char"/>
+    <w:basedOn w:val="Normal"/>
+    <w:next w:val="Normal"/>
+    <w:link w:val="Heading2Char"/>
     <w:uiPriority w:val="9"/>
     <w:unhideWhenUsed/>
     <w:qFormat/>
@@ -1585,13 +2124,36 @@
       <w:szCs w:val="26"/>
     </w:rPr>
   </w:style>
-  <w:style w:type="character" w:default="1" w:styleId="Standaardalinea-lettertype">
+  <w:style w:type="paragraph" w:styleId="Heading3">
+    <w:name w:val="heading 3"/>
+    <w:basedOn w:val="Normal"/>
+    <w:next w:val="Normal"/>
+    <w:link w:val="Heading3Char"/>
+    <w:uiPriority w:val="9"/>
+    <w:semiHidden/>
+    <w:unhideWhenUsed/>
+    <w:qFormat/>
+    <w:rsid w:val="00C2426B"/>
+    <w:pPr>
+      <w:keepNext/>
+      <w:keepLines/>
+      <w:spacing w:before="40" w:after="0"/>
+      <w:outlineLvl w:val="2"/>
+    </w:pPr>
+    <w:rPr>
+      <w:rFonts w:asciiTheme="majorHAnsi" w:eastAsiaTheme="majorEastAsia" w:hAnsiTheme="majorHAnsi" w:cstheme="majorBidi"/>
+      <w:color w:val="1F4D78" w:themeColor="accent1" w:themeShade="7F"/>
+      <w:sz w:val="24"/>
+      <w:szCs w:val="24"/>
+    </w:rPr>
+  </w:style>
+  <w:style w:type="character" w:default="1" w:styleId="DefaultParagraphFont">
     <w:name w:val="Default Paragraph Font"/>
     <w:uiPriority w:val="1"/>
     <w:semiHidden/>
     <w:unhideWhenUsed/>
   </w:style>
-  <w:style w:type="table" w:default="1" w:styleId="Standaardtabel">
+  <w:style w:type="table" w:default="1" w:styleId="TableNormal">
     <w:name w:val="Normal Table"/>
     <w:uiPriority w:val="99"/>
     <w:semiHidden/>
@@ -1606,15 +2168,15 @@
       </w:tblCellMar>
     </w:tblPr>
   </w:style>
-  <w:style w:type="numbering" w:default="1" w:styleId="Geenlijst">
+  <w:style w:type="numbering" w:default="1" w:styleId="NoList">
     <w:name w:val="No List"/>
     <w:uiPriority w:val="99"/>
     <w:semiHidden/>
     <w:unhideWhenUsed/>
   </w:style>
-  <w:style w:type="paragraph" w:styleId="Lijstalinea">
+  <w:style w:type="paragraph" w:styleId="ListParagraph">
     <w:name w:val="List Paragraph"/>
-    <w:basedOn w:val="Standaard"/>
+    <w:basedOn w:val="Normal"/>
     <w:uiPriority w:val="34"/>
     <w:qFormat/>
     <w:rsid w:val="003D357A"/>
@@ -1623,10 +2185,10 @@
       <w:contextualSpacing/>
     </w:pPr>
   </w:style>
-  <w:style w:type="character" w:customStyle="1" w:styleId="Kop1Char">
-    <w:name w:val="Kop 1 Char"/>
-    <w:basedOn w:val="Standaardalinea-lettertype"/>
-    <w:link w:val="Kop1"/>
+  <w:style w:type="character" w:customStyle="1" w:styleId="Heading1Char">
+    <w:name w:val="Heading 1 Char"/>
+    <w:basedOn w:val="DefaultParagraphFont"/>
+    <w:link w:val="Heading1"/>
     <w:uiPriority w:val="9"/>
     <w:rsid w:val="004345C0"/>
     <w:rPr>
@@ -1636,10 +2198,10 @@
       <w:szCs w:val="32"/>
     </w:rPr>
   </w:style>
-  <w:style w:type="character" w:customStyle="1" w:styleId="Kop2Char">
-    <w:name w:val="Kop 2 Char"/>
-    <w:basedOn w:val="Standaardalinea-lettertype"/>
-    <w:link w:val="Kop2"/>
+  <w:style w:type="character" w:customStyle="1" w:styleId="Heading2Char">
+    <w:name w:val="Heading 2 Char"/>
+    <w:basedOn w:val="DefaultParagraphFont"/>
+    <w:link w:val="Heading2"/>
     <w:uiPriority w:val="9"/>
     <w:rsid w:val="004345C0"/>
     <w:rPr>
@@ -1649,9 +2211,9 @@
       <w:szCs w:val="26"/>
     </w:rPr>
   </w:style>
-  <w:style w:type="table" w:styleId="Tabelraster">
+  <w:style w:type="table" w:styleId="TableGrid">
     <w:name w:val="Table Grid"/>
-    <w:basedOn w:val="Standaardtabel"/>
+    <w:basedOn w:val="TableNormal"/>
     <w:uiPriority w:val="39"/>
     <w:rsid w:val="004345C0"/>
     <w:pPr>
@@ -1667,6 +2229,20 @@
         <w:insideV w:val="single" w:sz="4" w:space="0" w:color="auto"/>
       </w:tblBorders>
     </w:tblPr>
+  </w:style>
+  <w:style w:type="character" w:customStyle="1" w:styleId="Heading3Char">
+    <w:name w:val="Heading 3 Char"/>
+    <w:basedOn w:val="DefaultParagraphFont"/>
+    <w:link w:val="Heading3"/>
+    <w:uiPriority w:val="9"/>
+    <w:semiHidden/>
+    <w:rsid w:val="00C2426B"/>
+    <w:rPr>
+      <w:rFonts w:asciiTheme="majorHAnsi" w:eastAsiaTheme="majorEastAsia" w:hAnsiTheme="majorHAnsi" w:cstheme="majorBidi"/>
+      <w:color w:val="1F4D78" w:themeColor="accent1" w:themeShade="7F"/>
+      <w:sz w:val="24"/>
+      <w:szCs w:val="24"/>
+    </w:rPr>
   </w:style>
 </w:styles>
 </file>

</xml_diff>

<commit_message>
overzicht ontwikkelomgeving klaar en afgetekend
</commit_message>
<xml_diff>
--- a/Documentatie/2. Elaboration Phase/Overzicht hard-software/Overzicht ontwikkelomgeving.docx
+++ b/Documentatie/2. Elaboration Phase/Overzicht hard-software/Overzicht ontwikkelomgeving.docx
@@ -1748,7 +1748,7 @@
       </w:pPr>
       <w:r>
         <w:lastRenderedPageBreak/>
-        <w:t>Samen</w:t>
+        <w:t>Algemene configuratie</w:t>
       </w:r>
     </w:p>
     <w:p>
@@ -1813,9 +1813,15 @@
           </w:tcPr>
           <w:p>
             <w:r>
-              <w:t>Zelfde wachtwoord en gebruikersnaam</w:t>
-            </w:r>
-          </w:p>
+              <w:t>WW : “”</w:t>
+            </w:r>
+          </w:p>
+          <w:p>
+            <w:r>
+              <w:t>Username : Root</w:t>
+            </w:r>
+          </w:p>
+          <w:p/>
         </w:tc>
       </w:tr>
       <w:tr>
@@ -1827,14 +1833,6 @@
             <w:r>
               <w:t>PHP</w:t>
             </w:r>
-            <w:r>
-              <w:t xml:space="preserve">/PHP </w:t>
-            </w:r>
-            <w:proofErr w:type="spellStart"/>
-            <w:r>
-              <w:t>MyAdmin</w:t>
-            </w:r>
-            <w:proofErr w:type="spellEnd"/>
           </w:p>
         </w:tc>
         <w:tc>

</xml_diff>